<commit_message>
fix Figure file correspondence to script labeling; note that Figure naming within scripts may still diverge
</commit_message>
<xml_diff>
--- a/figureScripts/A_FigureDirectory.docx
+++ b/figureScripts/A_FigureDirectory.docx
@@ -45,20 +45,13 @@
         <w:rPr>
           <w:lang w:val="en-US"/>
         </w:rPr>
-        <w:t>2: Post-processing</w:t>
-      </w:r>
-    </w:p>
-    <w:p>
-      <w:pPr>
-        <w:rPr>
-          <w:lang w:val="en-US"/>
-        </w:rPr>
-      </w:pPr>
-      <w:r>
-        <w:rPr>
-          <w:lang w:val="en-US"/>
-        </w:rPr>
-        <w:t>3: Schema of different indices of rhythmic magnitude</w:t>
+        <w:t>2</w:t>
+      </w:r>
+      <w:r>
+        <w:rPr>
+          <w:lang w:val="en-US"/>
+        </w:rPr>
+        <w:t>: Schema of different indices of rhythmic magnitude</w:t>
       </w:r>
     </w:p>
     <w:p>
@@ -98,33 +91,51 @@
         <w:rPr>
           <w:lang w:val="en-US"/>
         </w:rPr>
-        <w:t>4: Simulation results</w:t>
-      </w:r>
-    </w:p>
-    <w:p>
-      <w:pPr>
-        <w:rPr>
-          <w:lang w:val="en-US"/>
-        </w:rPr>
-      </w:pPr>
-      <w:r>
-        <w:rPr>
-          <w:lang w:val="en-US"/>
-        </w:rPr>
-        <w:t>5: Resting state results</w:t>
-      </w:r>
-    </w:p>
-    <w:p>
-      <w:pPr>
-        <w:rPr>
-          <w:lang w:val="en-US"/>
-        </w:rPr>
-      </w:pPr>
-      <w:r>
-        <w:rPr>
-          <w:lang w:val="en-US"/>
-        </w:rPr>
-        <w:t>6: Task results</w:t>
+        <w:t>3</w:t>
+      </w:r>
+      <w:r>
+        <w:rPr>
+          <w:lang w:val="en-US"/>
+        </w:rPr>
+        <w:t>: Simulation results</w:t>
+      </w:r>
+    </w:p>
+    <w:p>
+      <w:pPr>
+        <w:rPr>
+          <w:lang w:val="en-US"/>
+        </w:rPr>
+      </w:pPr>
+      <w:r>
+        <w:rPr>
+          <w:lang w:val="en-US"/>
+        </w:rPr>
+        <w:t>4</w:t>
+      </w:r>
+      <w:r>
+        <w:rPr>
+          <w:lang w:val="en-US"/>
+        </w:rPr>
+        <w:t>: Resting state results</w:t>
+      </w:r>
+    </w:p>
+    <w:p>
+      <w:pPr>
+        <w:rPr>
+          <w:lang w:val="en-US"/>
+        </w:rPr>
+      </w:pPr>
+      <w:r>
+        <w:rPr>
+          <w:lang w:val="en-US"/>
+        </w:rPr>
+        <w:t>5</w:t>
+      </w:r>
+      <w:r>
+        <w:rPr>
+          <w:lang w:val="en-US"/>
+        </w:rPr>
+        <w:t>: Task results</w:t>
       </w:r>
     </w:p>
     <w:p>
@@ -164,14 +175,66 @@
         <w:rPr>
           <w:lang w:val="en-US"/>
         </w:rPr>
+        <w:t>6</w:t>
+      </w:r>
+      <w:r>
+        <w:rPr>
+          <w:lang w:val="en-US"/>
+        </w:rPr>
+        <w:t>: Magnitude-duration association resting state</w:t>
+      </w:r>
+    </w:p>
+    <w:p>
+      <w:pPr>
+        <w:rPr>
+          <w:lang w:val="en-US"/>
+        </w:rPr>
+      </w:pPr>
+      <w:r>
+        <w:rPr>
+          <w:lang w:val="en-US"/>
+        </w:rPr>
         <w:t>7</w:t>
       </w:r>
       <w:r>
         <w:rPr>
           <w:lang w:val="en-US"/>
         </w:rPr>
-        <w:t>: Magnitude-duration association resting state</w:t>
-      </w:r>
+        <w:t>: Magnitude-duration association task</w:t>
+      </w:r>
+      <w:r>
+        <w:rPr>
+          <w:lang w:val="en-US"/>
+        </w:rPr>
+        <w:t xml:space="preserve"> (single trial) + schema</w:t>
+      </w:r>
+    </w:p>
+    <w:p>
+      <w:pPr>
+        <w:rPr>
+          <w:lang w:val="en-US"/>
+        </w:rPr>
+      </w:pPr>
+    </w:p>
+    <w:p>
+      <w:pPr>
+        <w:rPr>
+          <w:lang w:val="en-US"/>
+        </w:rPr>
+      </w:pPr>
+      <w:r>
+        <w:rPr>
+          <w:lang w:val="en-US"/>
+        </w:rPr>
+        <w:t>(D) Proof-of-concept applications</w:t>
+      </w:r>
+    </w:p>
+    <w:p>
+      <w:pPr>
+        <w:rPr>
+          <w:lang w:val="en-US"/>
+        </w:rPr>
+      </w:pPr>
     </w:p>
     <w:p>
       <w:pPr>
@@ -189,7 +252,7 @@
         <w:rPr>
           <w:lang w:val="en-US"/>
         </w:rPr>
-        <w:t>: Magnitude-duration association task</w:t>
+        <w:t>: Background-rhythm dissociation</w:t>
       </w:r>
     </w:p>
     <w:p>
@@ -208,7 +271,19 @@
         <w:rPr>
           <w:lang w:val="en-US"/>
         </w:rPr>
-        <w:t>: Magnitude-duration association schema</w:t>
+        <w:t>: Rhythm-conditional spectra</w:t>
+      </w:r>
+      <w:r>
+        <w:rPr>
+          <w:lang w:val="en-US"/>
+        </w:rPr>
+        <w:t>, a</w:t>
+      </w:r>
+      <w:r>
+        <w:rPr>
+          <w:lang w:val="en-US"/>
+        </w:rPr>
+        <w:t>rrhythmic bias</w:t>
       </w:r>
     </w:p>
     <w:p>
@@ -227,116 +302,43 @@
         <w:rPr>
           <w:lang w:val="en-US"/>
         </w:rPr>
-        <w:t>: IAF-SNR link</w:t>
-      </w:r>
-    </w:p>
-    <w:p>
-      <w:pPr>
-        <w:rPr>
-          <w:lang w:val="en-US"/>
-        </w:rPr>
-      </w:pPr>
-    </w:p>
-    <w:p>
-      <w:pPr>
-        <w:rPr>
-          <w:lang w:val="en-US"/>
-        </w:rPr>
-      </w:pPr>
-      <w:r>
-        <w:rPr>
-          <w:lang w:val="en-US"/>
-        </w:rPr>
-        <w:t>(D) Proof-of-concept applications</w:t>
-      </w:r>
-    </w:p>
-    <w:p>
-      <w:pPr>
-        <w:rPr>
-          <w:lang w:val="en-US"/>
-        </w:rPr>
-      </w:pPr>
-    </w:p>
-    <w:p>
-      <w:pPr>
-        <w:rPr>
-          <w:lang w:val="en-US"/>
-        </w:rPr>
-      </w:pPr>
-      <w:r>
-        <w:rPr>
-          <w:lang w:val="en-US"/>
-        </w:rPr>
-        <w:t>11</w:t>
-      </w:r>
-      <w:r>
-        <w:rPr>
-          <w:lang w:val="en-US"/>
-        </w:rPr>
-        <w:t>: Background-rhythm dissociation</w:t>
-      </w:r>
-    </w:p>
-    <w:p>
-      <w:pPr>
-        <w:rPr>
-          <w:lang w:val="en-US"/>
-        </w:rPr>
-      </w:pPr>
-      <w:r>
-        <w:rPr>
-          <w:lang w:val="en-US"/>
-        </w:rPr>
-        <w:t>12</w:t>
-      </w:r>
-      <w:r>
-        <w:rPr>
-          <w:lang w:val="en-US"/>
-        </w:rPr>
-        <w:t>: Rhythm-conditional spectra</w:t>
-      </w:r>
-    </w:p>
-    <w:p>
-      <w:pPr>
-        <w:rPr>
-          <w:lang w:val="en-US"/>
-        </w:rPr>
-      </w:pPr>
-      <w:r>
-        <w:rPr>
-          <w:lang w:val="en-US"/>
-        </w:rPr>
-        <w:t>13: Arrhythmic bias</w:t>
-      </w:r>
-    </w:p>
-    <w:p>
-      <w:pPr>
-        <w:rPr>
-          <w:lang w:val="en-US"/>
-        </w:rPr>
-      </w:pPr>
-      <w:r>
-        <w:rPr>
-          <w:lang w:val="en-US"/>
-        </w:rPr>
-        <w:t>14: Single-episode characterization</w:t>
-      </w:r>
-    </w:p>
-    <w:p>
-      <w:pPr>
-        <w:rPr>
-          <w:lang w:val="en-US"/>
-        </w:rPr>
-      </w:pPr>
-      <w:r>
-        <w:rPr>
-          <w:lang w:val="en-US"/>
-        </w:rPr>
-        <w:t>15: Rhythm-evoked spectral fields</w:t>
-      </w:r>
-    </w:p>
-    <w:p>
-      <w:pPr>
-        <w:rPr>
+        <w:t>: Single-episode characterization</w:t>
+      </w:r>
+    </w:p>
+    <w:p>
+      <w:pPr>
+        <w:rPr>
+          <w:color w:val="000000" w:themeColor="text1"/>
+          <w:lang w:val="en-US"/>
+        </w:rPr>
+      </w:pPr>
+      <w:r>
+        <w:rPr>
+          <w:color w:val="000000" w:themeColor="text1"/>
+          <w:lang w:val="en-US"/>
+        </w:rPr>
+        <w:t>11: Working memory load effects</w:t>
+      </w:r>
+    </w:p>
+    <w:p>
+      <w:pPr>
+        <w:rPr>
+          <w:color w:val="000000" w:themeColor="text1"/>
+          <w:lang w:val="en-US"/>
+        </w:rPr>
+      </w:pPr>
+      <w:r>
+        <w:rPr>
+          <w:color w:val="000000" w:themeColor="text1"/>
+          <w:lang w:val="en-US"/>
+        </w:rPr>
+        <w:t>12: Rhythm rate, Theta frequency shift</w:t>
+      </w:r>
+    </w:p>
+    <w:p>
+      <w:pPr>
+        <w:rPr>
+          <w:color w:val="000000" w:themeColor="text1"/>
           <w:lang w:val="en-US"/>
         </w:rPr>
       </w:pPr>
@@ -371,87 +373,198 @@
         <w:rPr>
           <w:lang w:val="en-US"/>
         </w:rPr>
-        <w:t>S1: Detection performance of alternative routines</w:t>
-      </w:r>
-    </w:p>
-    <w:p>
-      <w:pPr>
-        <w:rPr>
-          <w:lang w:val="en-US"/>
-        </w:rPr>
-      </w:pPr>
-      <w:r>
-        <w:rPr>
-          <w:lang w:val="en-US"/>
-        </w:rPr>
-        <w:t>S2: Power thresholds &amp; Backgrounds</w:t>
-      </w:r>
-    </w:p>
-    <w:p>
-      <w:pPr>
-        <w:rPr>
-          <w:lang w:val="en-US"/>
-        </w:rPr>
-      </w:pPr>
-      <w:r>
-        <w:rPr>
-          <w:lang w:val="en-US"/>
-        </w:rPr>
-        <w:t>S3: Magnitude-duration during task</w:t>
-      </w:r>
-    </w:p>
-    <w:p>
-      <w:pPr>
-        <w:rPr>
-          <w:lang w:val="en-US"/>
-        </w:rPr>
-      </w:pPr>
-      <w:r>
-        <w:rPr>
-          <w:lang w:val="en-US"/>
-        </w:rPr>
-        <w:t xml:space="preserve">S4: </w:t>
-      </w:r>
-      <w:r>
-        <w:rPr>
-          <w:lang w:val="en-US"/>
-        </w:rPr>
-        <w:t>Background-rhythm dissociation</w:t>
-      </w:r>
-      <w:r>
-        <w:rPr>
-          <w:lang w:val="en-US"/>
-        </w:rPr>
-        <w:t xml:space="preserve"> (multiple frequencies)</w:t>
-      </w:r>
-    </w:p>
-    <w:p>
-      <w:pPr>
-        <w:rPr>
-          <w:lang w:val="en-US"/>
-        </w:rPr>
-      </w:pPr>
-      <w:r>
-        <w:rPr>
-          <w:lang w:val="en-US"/>
-        </w:rPr>
-        <w:t>S5: Topographies of collinearity</w:t>
-      </w:r>
-    </w:p>
-    <w:p>
-      <w:pPr>
-        <w:rPr>
-          <w:lang w:val="en-US"/>
-        </w:rPr>
-      </w:pPr>
-      <w:r>
-        <w:rPr>
-          <w:lang w:val="en-US"/>
-        </w:rPr>
-        <w:t>S6: 3c simulation performance</w:t>
+        <w:t>S1</w:t>
+      </w:r>
+      <w:r>
+        <w:rPr>
+          <w:lang w:val="en-US"/>
+        </w:rPr>
+        <w:t>: Post-processing</w:t>
+      </w:r>
+      <w:r>
+        <w:rPr>
+          <w:lang w:val="en-US"/>
+        </w:rPr>
+        <w:t xml:space="preserve"> method schema</w:t>
       </w:r>
       <w:bookmarkStart w:id="0" w:name="_GoBack"/>
       <w:bookmarkEnd w:id="0"/>
+    </w:p>
+    <w:p>
+      <w:pPr>
+        <w:rPr>
+          <w:lang w:val="en-US"/>
+        </w:rPr>
+      </w:pPr>
+      <w:r>
+        <w:rPr>
+          <w:lang w:val="en-US"/>
+        </w:rPr>
+        <w:t>S</w:t>
+      </w:r>
+      <w:r>
+        <w:rPr>
+          <w:lang w:val="en-US"/>
+        </w:rPr>
+        <w:t>2</w:t>
+      </w:r>
+      <w:r>
+        <w:rPr>
+          <w:lang w:val="en-US"/>
+        </w:rPr>
+        <w:t>: Detection performance of alternative routines</w:t>
+      </w:r>
+    </w:p>
+    <w:p>
+      <w:pPr>
+        <w:rPr>
+          <w:lang w:val="en-US"/>
+        </w:rPr>
+      </w:pPr>
+      <w:r>
+        <w:rPr>
+          <w:lang w:val="en-US"/>
+        </w:rPr>
+        <w:t>S</w:t>
+      </w:r>
+      <w:r>
+        <w:rPr>
+          <w:lang w:val="en-US"/>
+        </w:rPr>
+        <w:t>3</w:t>
+      </w:r>
+      <w:r>
+        <w:rPr>
+          <w:lang w:val="en-US"/>
+        </w:rPr>
+        <w:t>: Power thresholds &amp; Backgrounds</w:t>
+      </w:r>
+    </w:p>
+    <w:p>
+      <w:pPr>
+        <w:rPr>
+          <w:lang w:val="en-US"/>
+        </w:rPr>
+      </w:pPr>
+      <w:r>
+        <w:rPr>
+          <w:lang w:val="en-US"/>
+        </w:rPr>
+        <w:t>S</w:t>
+      </w:r>
+      <w:r>
+        <w:rPr>
+          <w:lang w:val="en-US"/>
+        </w:rPr>
+        <w:t>4</w:t>
+      </w:r>
+      <w:r>
+        <w:rPr>
+          <w:lang w:val="en-US"/>
+        </w:rPr>
+        <w:t>: Magnitude-duration during task</w:t>
+      </w:r>
+    </w:p>
+    <w:p>
+      <w:pPr>
+        <w:rPr>
+          <w:lang w:val="en-US"/>
+        </w:rPr>
+      </w:pPr>
+      <w:r>
+        <w:rPr>
+          <w:lang w:val="en-US"/>
+        </w:rPr>
+        <w:t>S</w:t>
+      </w:r>
+      <w:r>
+        <w:rPr>
+          <w:lang w:val="en-US"/>
+        </w:rPr>
+        <w:t>5</w:t>
+      </w:r>
+      <w:r>
+        <w:rPr>
+          <w:lang w:val="en-US"/>
+        </w:rPr>
+        <w:t>: Background-rhythm dissociation (multiple frequencies)</w:t>
+      </w:r>
+    </w:p>
+    <w:p>
+      <w:pPr>
+        <w:rPr>
+          <w:lang w:val="en-US"/>
+        </w:rPr>
+      </w:pPr>
+      <w:r>
+        <w:rPr>
+          <w:lang w:val="en-US"/>
+        </w:rPr>
+        <w:t>S</w:t>
+      </w:r>
+      <w:r>
+        <w:rPr>
+          <w:lang w:val="en-US"/>
+        </w:rPr>
+        <w:t>6</w:t>
+      </w:r>
+      <w:r>
+        <w:rPr>
+          <w:lang w:val="en-US"/>
+        </w:rPr>
+        <w:t>: Topographies of collinearity</w:t>
+      </w:r>
+    </w:p>
+    <w:p>
+      <w:pPr>
+        <w:rPr>
+          <w:lang w:val="en-US"/>
+        </w:rPr>
+      </w:pPr>
+      <w:r>
+        <w:rPr>
+          <w:lang w:val="en-US"/>
+        </w:rPr>
+        <w:t>S</w:t>
+      </w:r>
+      <w:r>
+        <w:rPr>
+          <w:lang w:val="en-US"/>
+        </w:rPr>
+        <w:t>7</w:t>
+      </w:r>
+      <w:r>
+        <w:rPr>
+          <w:lang w:val="en-US"/>
+        </w:rPr>
+        <w:t>: 3c simulation performance</w:t>
+      </w:r>
+    </w:p>
+    <w:p>
+      <w:pPr>
+        <w:rPr>
+          <w:lang w:val="en-US"/>
+        </w:rPr>
+      </w:pPr>
+      <w:r>
+        <w:rPr>
+          <w:lang w:val="en-US"/>
+        </w:rPr>
+        <w:t>S8: IAF-SNR link</w:t>
+      </w:r>
+    </w:p>
+    <w:p>
+      <w:pPr>
+        <w:rPr>
+          <w:lang w:val="en-US"/>
+        </w:rPr>
+      </w:pPr>
+      <w:r>
+        <w:rPr>
+          <w:lang w:val="en-US"/>
+        </w:rPr>
+        <w:t>S9: Rhythm-evoked spectral fields</w:t>
+      </w:r>
     </w:p>
     <w:p>
       <w:pPr>
@@ -858,17 +971,17 @@
     <w:lsdException w:name="Mention" w:semiHidden="1" w:unhideWhenUsed="1"/>
     <w:lsdException w:name="Smart Hyperlink" w:semiHidden="1" w:unhideWhenUsed="1"/>
   </w:latentStyles>
-  <w:style w:type="paragraph" w:default="1" w:styleId="Normal">
+  <w:style w:type="paragraph" w:default="1" w:styleId="Standard">
     <w:name w:val="Normal"/>
     <w:qFormat/>
   </w:style>
-  <w:style w:type="character" w:default="1" w:styleId="DefaultParagraphFont">
+  <w:style w:type="character" w:default="1" w:styleId="Absatz-Standardschriftart">
     <w:name w:val="Default Paragraph Font"/>
     <w:uiPriority w:val="1"/>
     <w:semiHidden/>
     <w:unhideWhenUsed/>
   </w:style>
-  <w:style w:type="table" w:default="1" w:styleId="TableNormal">
+  <w:style w:type="table" w:default="1" w:styleId="NormaleTabelle">
     <w:name w:val="Normal Table"/>
     <w:uiPriority w:val="99"/>
     <w:semiHidden/>
@@ -883,7 +996,7 @@
       </w:tblCellMar>
     </w:tblPr>
   </w:style>
-  <w:style w:type="numbering" w:default="1" w:styleId="NoList">
+  <w:style w:type="numbering" w:default="1" w:styleId="KeineListe">
     <w:name w:val="No List"/>
     <w:uiPriority w:val="99"/>
     <w:semiHidden/>

</xml_diff>